<commit_message>
Portfolio Design Added to Environment
</commit_message>
<xml_diff>
--- a/JJamesResume.docx
+++ b/JJamesResume.docx
@@ -54,7 +54,7 @@
                           <pic:cNvPicPr/>
                         </pic:nvPicPr>
                         <pic:blipFill>
-                          <a:blip r:embed="rId9">
+                          <a:blip r:embed="rId11">
                             <a:extLst>
                               <a:ext uri="{28A0092B-C50C-407E-A947-70E740481C1C}">
                                 <a14:useLocalDpi xmlns:a14="http://schemas.microsoft.com/office/drawing/2010/main" val="0"/>
@@ -127,16 +127,16 @@
             <w:r>
               <w:rPr>
                 <w:rFonts w:ascii="Centaur" w:hAnsi="Centaur"/>
-                <w:spacing w:val="1"/>
-                <w:w w:val="73"/>
-              </w:rPr>
-              <w:t>Junior Software Enginee</w:t>
-            </w:r>
-            <w:r>
-              <w:rPr>
-                <w:rFonts w:ascii="Centaur" w:hAnsi="Centaur"/>
-                <w:spacing w:val="17"/>
-                <w:w w:val="73"/>
+                <w:spacing w:val="0"/>
+                <w:w w:val="69"/>
+              </w:rPr>
+              <w:t>Junior Software Develope</w:t>
+            </w:r>
+            <w:r>
+              <w:rPr>
+                <w:rFonts w:ascii="Centaur" w:hAnsi="Centaur"/>
+                <w:spacing w:val="29"/>
+                <w:w w:val="69"/>
               </w:rPr>
               <w:t>r</w:t>
             </w:r>
@@ -184,7 +184,7 @@
                 <w:color w:val="000000"/>
                 <w:sz w:val="22"/>
               </w:rPr>
-              <w:t>I am a self-taught programmer and aspiring software engineer.  Over the last two years I learned the fundamental concepts of programming by studying JavaScript and related tools such as CSS, Node.js and HTML</w:t>
+              <w:t xml:space="preserve">I am a self-taught programmer and aspiring software engineer.  Over the last </w:t>
             </w:r>
             <w:r>
               <w:rPr>
@@ -194,7 +194,7 @@
                 <w:color w:val="000000"/>
                 <w:sz w:val="22"/>
               </w:rPr>
-              <w:t xml:space="preserve"> and became an AWS Certified Solutions Architect.</w:t>
+              <w:t>three</w:t>
             </w:r>
             <w:r>
               <w:rPr>
@@ -204,7 +204,109 @@
                 <w:color w:val="000000"/>
                 <w:sz w:val="22"/>
               </w:rPr>
-              <w:t xml:space="preserve">  From my initial studies I came to understand, that with good process and communication, any code base can be systematically broken down into its simplest components, understood with precision, and then optimized for efficiency and expanded capability</w:t>
+              <w:t xml:space="preserve"> years I learned the fundamental concepts of programming by studying JavaScript and related tools such as CSS, Node.js and HTML</w:t>
+            </w:r>
+            <w:r>
+              <w:rPr>
+                <w:rFonts w:ascii="Centaur" w:hAnsi="Centaur" w:cs="Aharoni"/>
+                <w:i/>
+                <w:iCs/>
+                <w:color w:val="000000"/>
+                <w:sz w:val="22"/>
+              </w:rPr>
+              <w:t xml:space="preserve">.  I expanded </w:t>
+            </w:r>
+            <w:r>
+              <w:rPr>
+                <w:rFonts w:ascii="Centaur" w:hAnsi="Centaur" w:cs="Aharoni"/>
+                <w:i/>
+                <w:iCs/>
+                <w:color w:val="000000"/>
+                <w:sz w:val="22"/>
+              </w:rPr>
+              <w:t>m</w:t>
+            </w:r>
+            <w:r>
+              <w:rPr>
+                <w:rFonts w:ascii="Centaur" w:hAnsi="Centaur" w:cs="Aharoni"/>
+                <w:i/>
+                <w:iCs/>
+                <w:color w:val="000000"/>
+                <w:sz w:val="22"/>
+              </w:rPr>
+              <w:t>y skillset by becoming AWS Certified Solutions Architect and learning Python.</w:t>
+            </w:r>
+            <w:r>
+              <w:rPr>
+                <w:rFonts w:ascii="Centaur" w:hAnsi="Centaur" w:cs="Aharoni"/>
+                <w:i/>
+                <w:iCs/>
+                <w:color w:val="000000"/>
+                <w:sz w:val="22"/>
+              </w:rPr>
+              <w:t xml:space="preserve"> </w:t>
+            </w:r>
+            <w:r>
+              <w:rPr>
+                <w:rFonts w:ascii="Centaur" w:hAnsi="Centaur" w:cs="Aharoni"/>
+                <w:i/>
+                <w:iCs/>
+                <w:color w:val="000000"/>
+                <w:sz w:val="22"/>
+              </w:rPr>
+              <w:t xml:space="preserve"> </w:t>
+            </w:r>
+            <w:r>
+              <w:rPr>
+                <w:rFonts w:ascii="Centaur" w:hAnsi="Centaur" w:cs="Aharoni"/>
+                <w:i/>
+                <w:iCs/>
+                <w:color w:val="000000"/>
+                <w:sz w:val="22"/>
+              </w:rPr>
+              <w:t xml:space="preserve"> </w:t>
+            </w:r>
+            <w:r>
+              <w:rPr>
+                <w:rFonts w:ascii="Centaur" w:hAnsi="Centaur" w:cs="Aharoni"/>
+                <w:i/>
+                <w:iCs/>
+                <w:color w:val="000000"/>
+                <w:sz w:val="22"/>
+              </w:rPr>
+              <w:t xml:space="preserve">From </w:t>
+            </w:r>
+            <w:r>
+              <w:rPr>
+                <w:rFonts w:ascii="Centaur" w:hAnsi="Centaur" w:cs="Aharoni"/>
+                <w:i/>
+                <w:iCs/>
+                <w:color w:val="000000"/>
+                <w:sz w:val="22"/>
+              </w:rPr>
+              <w:t>m</w:t>
+            </w:r>
+            <w:bookmarkStart w:id="0" w:name="_GoBack"/>
+            <w:bookmarkEnd w:id="0"/>
+            <w:r>
+              <w:rPr>
+                <w:rFonts w:ascii="Centaur" w:hAnsi="Centaur" w:cs="Aharoni"/>
+                <w:i/>
+                <w:iCs/>
+                <w:color w:val="000000"/>
+                <w:sz w:val="22"/>
+              </w:rPr>
+              <w:t xml:space="preserve">y </w:t>
+            </w:r>
+            <w:r>
+              <w:rPr>
+                <w:rFonts w:ascii="Centaur" w:hAnsi="Centaur" w:cs="Aharoni"/>
+                <w:i/>
+                <w:iCs/>
+                <w:color w:val="000000"/>
+                <w:sz w:val="22"/>
+              </w:rPr>
+              <w:t>studies I came to understand, that with good process and communication, any code base can be systematically broken down into its simplest components, understood with precision, and then optimized for efficiency and expanded capability</w:t>
             </w:r>
             <w:r>
               <w:rPr>
@@ -295,16 +397,32 @@
             </w:sdtContent>
           </w:sdt>
           <w:p>
-            <w:hyperlink r:id="rId10" w:history="1">
-              <w:r>
-                <w:rPr>
-                  <w:rStyle w:val="Hyperlink"/>
-                </w:rPr>
-                <w:t>theCubeOfSpheres.github.io/index</w:t>
-              </w:r>
-            </w:hyperlink>
+            <w:pPr>
+              <w:rPr>
+                <w:rStyle w:val="Hyperlink"/>
+              </w:rPr>
+            </w:pPr>
+            <w:r>
+              <w:fldChar w:fldCharType="begin"/>
+            </w:r>
+            <w:r>
+              <w:instrText xml:space="preserve"> HYPERLINK "http://portfolio.architectsandbox.net" </w:instrText>
+            </w:r>
+            <w:r>
+              <w:fldChar w:fldCharType="separate"/>
+            </w:r>
+            <w:r>
+              <w:rPr>
+                <w:rStyle w:val="Hyperlink"/>
+              </w:rPr>
+              <w:t>portfolio.architectsandbox.net</w:t>
+            </w:r>
           </w:p>
-          <w:p/>
+          <w:p>
+            <w:r>
+              <w:fldChar w:fldCharType="end"/>
+            </w:r>
+          </w:p>
           <w:sdt>
             <w:sdtPr>
               <w:id w:val="-240260293"/>
@@ -442,29 +560,29 @@
               <w:rPr>
                 <w:rFonts w:ascii="Centaur" w:hAnsi="Centaur"/>
               </w:rPr>
-              <w:t>Certifications</w:t>
-            </w:r>
-            <w:r>
-              <w:rPr>
-                <w:rFonts w:ascii="Centaur" w:hAnsi="Centaur"/>
-              </w:rPr>
-              <w:t xml:space="preserve"> I’ve Earned</w:t>
+              <w:t>Value I Bring As A PROGRAMMEr</w:t>
             </w:r>
           </w:p>
           <w:p>
             <w:pPr>
               <w:pStyle w:val="Date"/>
-              <w:rPr>
-                <w:rFonts w:ascii="Centaur" w:hAnsi="Centaur"/>
+              <w:numPr>
+                <w:ilvl w:val="0"/>
+                <w:numId w:val="2"/>
+              </w:numPr>
+              <w:rPr>
+                <w:rFonts w:ascii="Centaur" w:hAnsi="Centaur"/>
+                <w:sz w:val="20"/>
+                <w:szCs w:val="20"/>
               </w:rPr>
             </w:pPr>
-            <w:hyperlink r:id="rId11" w:history="1">
+            <w:hyperlink r:id="rId12" w:history="1">
               <w:r>
                 <w:rPr>
                   <w:rStyle w:val="Hyperlink"/>
                   <w:rFonts w:ascii="Centaur" w:hAnsi="Centaur"/>
-                  <w:sz w:val="24"/>
-                  <w:szCs w:val="24"/>
+                  <w:sz w:val="20"/>
+                  <w:szCs w:val="20"/>
                 </w:rPr>
                 <w:t>AWS Certified Solutions Architect</w:t>
               </w:r>
@@ -472,371 +590,408 @@
             <w:r>
               <w:rPr>
                 <w:rFonts w:ascii="Centaur" w:hAnsi="Centaur"/>
-                <w:sz w:val="24"/>
-                <w:szCs w:val="24"/>
-              </w:rPr>
-              <w:t xml:space="preserve"> </w:t>
-            </w:r>
-            <w:r>
-              <w:rPr>
-                <w:rFonts w:ascii="Centaur" w:hAnsi="Centaur"/>
-                <w:sz w:val="24"/>
-                <w:szCs w:val="24"/>
-              </w:rPr>
-              <w:t xml:space="preserve">: </w:t>
-            </w:r>
-            <w:r>
-              <w:rPr>
-                <w:rFonts w:ascii="Centaur" w:hAnsi="Centaur"/>
-                <w:sz w:val="24"/>
-                <w:szCs w:val="24"/>
-              </w:rPr>
-              <w:t>Link</w:t>
-            </w:r>
-            <w:r>
-              <w:rPr>
-                <w:rFonts w:ascii="Centaur" w:hAnsi="Centaur"/>
-                <w:sz w:val="24"/>
-                <w:szCs w:val="24"/>
-              </w:rPr>
-              <w:t xml:space="preserve"> to View Badge</w:t>
-            </w:r>
-            <w:r>
-              <w:rPr>
-                <w:rFonts w:ascii="Centaur" w:hAnsi="Centaur"/>
-                <w:sz w:val="24"/>
-                <w:szCs w:val="24"/>
-              </w:rPr>
-              <w:br/>
-            </w:r>
-          </w:p>
-          <w:sdt>
-            <w:sdtPr>
-              <w:rPr>
-                <w:rFonts w:ascii="Centaur" w:hAnsi="Centaur"/>
-              </w:rPr>
-              <w:id w:val="1001553383"/>
-              <w:placeholder>
-                <w:docPart w:val="3BC37C38E1074705B6AB31942C9DB1F6"/>
-              </w:placeholder>
-              <w:temporary/>
-              <w:showingPlcHdr/>
-              <w15:appearance w15:val="hidden"/>
-            </w:sdtPr>
-            <w:sdtEndPr/>
-            <w:sdtContent>
-              <w:p>
-                <w:pPr>
-                  <w:pStyle w:val="Heading2"/>
-                  <w:rPr>
-                    <w:rFonts w:ascii="Centaur" w:hAnsi="Centaur"/>
-                  </w:rPr>
-                </w:pPr>
-                <w:r>
-                  <w:rPr>
-                    <w:rFonts w:ascii="Centaur" w:hAnsi="Centaur"/>
-                  </w:rPr>
-                  <w:t>WORK EXPERIENCE</w:t>
-                </w:r>
-              </w:p>
-            </w:sdtContent>
-          </w:sdt>
-          <w:p>
-            <w:pPr>
-              <w:rPr>
-                <w:rFonts w:ascii="Centaur" w:hAnsi="Centaur"/>
-                <w:bCs/>
-                <w:szCs w:val="18"/>
-              </w:rPr>
-            </w:pPr>
-            <w:proofErr w:type="spellStart"/>
-            <w:r>
-              <w:rPr>
-                <w:rFonts w:ascii="Centaur" w:hAnsi="Centaur"/>
-                <w:b/>
-                <w:szCs w:val="18"/>
-              </w:rPr>
-              <w:t>QuickNCorporate</w:t>
-            </w:r>
-            <w:proofErr w:type="spellEnd"/>
+                <w:sz w:val="20"/>
+                <w:szCs w:val="20"/>
+              </w:rPr>
+              <w:t xml:space="preserve"> : </w:t>
+            </w:r>
+            <w:r>
+              <w:rPr>
+                <w:rFonts w:ascii="Centaur" w:hAnsi="Centaur"/>
+                <w:sz w:val="20"/>
+                <w:szCs w:val="20"/>
+              </w:rPr>
+              <w:t>Click l</w:t>
+            </w:r>
+            <w:r>
+              <w:rPr>
+                <w:rFonts w:ascii="Centaur" w:hAnsi="Centaur"/>
+                <w:sz w:val="20"/>
+                <w:szCs w:val="20"/>
+              </w:rPr>
+              <w:t>ink</w:t>
+            </w:r>
+            <w:r>
+              <w:rPr>
+                <w:rFonts w:ascii="Centaur" w:hAnsi="Centaur"/>
+                <w:sz w:val="20"/>
+                <w:szCs w:val="20"/>
+              </w:rPr>
+              <w:t xml:space="preserve"> to </w:t>
+            </w:r>
+            <w:r>
+              <w:rPr>
+                <w:rFonts w:ascii="Centaur" w:hAnsi="Centaur"/>
+                <w:sz w:val="20"/>
+                <w:szCs w:val="20"/>
+              </w:rPr>
+              <w:t>vi</w:t>
+            </w:r>
+            <w:r>
+              <w:rPr>
+                <w:rFonts w:ascii="Centaur" w:hAnsi="Centaur"/>
+                <w:sz w:val="20"/>
+                <w:szCs w:val="20"/>
+              </w:rPr>
+              <w:t xml:space="preserve">ew </w:t>
+            </w:r>
+            <w:r>
+              <w:rPr>
+                <w:rFonts w:ascii="Centaur" w:hAnsi="Centaur"/>
+                <w:sz w:val="20"/>
+                <w:szCs w:val="20"/>
+              </w:rPr>
+              <w:t>b</w:t>
+            </w:r>
+            <w:r>
+              <w:rPr>
+                <w:rFonts w:ascii="Centaur" w:hAnsi="Centaur"/>
+                <w:sz w:val="20"/>
+                <w:szCs w:val="20"/>
+              </w:rPr>
+              <w:t>adge</w:t>
+            </w:r>
           </w:p>
           <w:p>
             <w:pPr>
-              <w:rPr>
-                <w:rFonts w:ascii="Centaur" w:hAnsi="Centaur"/>
-                <w:szCs w:val="18"/>
+              <w:pStyle w:val="Date"/>
+              <w:numPr>
+                <w:ilvl w:val="0"/>
+                <w:numId w:val="2"/>
+              </w:numPr>
+              <w:rPr>
+                <w:rFonts w:ascii="Centaur" w:hAnsi="Centaur"/>
+                <w:sz w:val="20"/>
+                <w:szCs w:val="20"/>
               </w:rPr>
             </w:pPr>
             <w:r>
               <w:rPr>
                 <w:rFonts w:ascii="Centaur" w:hAnsi="Centaur"/>
-                <w:szCs w:val="18"/>
-              </w:rPr>
-              <w:t>2008 – 2014</w:t>
+                <w:sz w:val="20"/>
+                <w:szCs w:val="20"/>
+              </w:rPr>
+              <w:t>S</w:t>
+            </w:r>
+            <w:r>
+              <w:rPr>
+                <w:rFonts w:ascii="Centaur" w:hAnsi="Centaur"/>
+                <w:sz w:val="20"/>
+                <w:szCs w:val="20"/>
+              </w:rPr>
+              <w:t>olid knowledge base for writing, reading, and debugging code</w:t>
             </w:r>
           </w:p>
           <w:p>
             <w:pPr>
-              <w:rPr>
-                <w:rFonts w:ascii="Centaur" w:hAnsi="Centaur"/>
-                <w:bCs/>
-                <w:szCs w:val="18"/>
+              <w:pStyle w:val="Date"/>
+              <w:numPr>
+                <w:ilvl w:val="0"/>
+                <w:numId w:val="2"/>
+              </w:numPr>
+              <w:rPr>
+                <w:sz w:val="20"/>
+                <w:szCs w:val="20"/>
               </w:rPr>
             </w:pPr>
             <w:r>
               <w:rPr>
                 <w:rFonts w:ascii="Centaur" w:hAnsi="Centaur"/>
-                <w:szCs w:val="18"/>
-              </w:rPr>
-              <w:t>Owner and operator of website that offered incorporation services for Florida Businesses.</w:t>
-            </w:r>
-            <w:r>
-              <w:rPr>
-                <w:rFonts w:ascii="Centaur" w:hAnsi="Centaur"/>
-                <w:szCs w:val="18"/>
-              </w:rPr>
-              <w:br/>
-            </w:r>
-            <w:r>
-              <w:rPr>
-                <w:rFonts w:ascii="Centaur" w:hAnsi="Centaur"/>
-                <w:b/>
-                <w:szCs w:val="18"/>
-              </w:rPr>
-              <w:t>Johnson Family Farm</w:t>
-            </w:r>
-            <w:r>
-              <w:rPr>
-                <w:rFonts w:ascii="Centaur" w:hAnsi="Centaur"/>
-                <w:b/>
-                <w:szCs w:val="18"/>
-              </w:rPr>
-              <w:t xml:space="preserve"> </w:t>
-            </w:r>
-            <w:r>
-              <w:rPr>
-                <w:rFonts w:ascii="Centaur" w:hAnsi="Centaur"/>
-                <w:szCs w:val="18"/>
-              </w:rPr>
-              <w:t xml:space="preserve"> </w:t>
+                <w:sz w:val="20"/>
+                <w:szCs w:val="20"/>
+              </w:rPr>
+              <w:t>Read and write code in JavaScript and Python with exposure to other languages</w:t>
             </w:r>
           </w:p>
           <w:p>
             <w:pPr>
-              <w:rPr>
-                <w:rFonts w:ascii="Centaur" w:hAnsi="Centaur"/>
-                <w:szCs w:val="18"/>
+              <w:pStyle w:val="Date"/>
+              <w:numPr>
+                <w:ilvl w:val="0"/>
+                <w:numId w:val="2"/>
+              </w:numPr>
+              <w:rPr>
+                <w:sz w:val="20"/>
+                <w:szCs w:val="20"/>
               </w:rPr>
             </w:pPr>
             <w:r>
               <w:rPr>
                 <w:rFonts w:ascii="Centaur" w:hAnsi="Centaur"/>
-                <w:szCs w:val="18"/>
-              </w:rPr>
-              <w:t xml:space="preserve">2012 </w:t>
-            </w:r>
-            <w:r>
-              <w:rPr>
-                <w:rFonts w:ascii="Centaur" w:hAnsi="Centaur"/>
-                <w:szCs w:val="18"/>
-              </w:rPr>
-              <w:t>–</w:t>
-            </w:r>
-            <w:r>
-              <w:rPr>
-                <w:rFonts w:ascii="Centaur" w:hAnsi="Centaur"/>
-                <w:szCs w:val="18"/>
-              </w:rPr>
-              <w:t xml:space="preserve"> 2015</w:t>
+                <w:sz w:val="20"/>
+                <w:szCs w:val="20"/>
+              </w:rPr>
+              <w:t>GitBash and GitHub</w:t>
             </w:r>
           </w:p>
           <w:p>
             <w:pPr>
-              <w:rPr>
-                <w:rFonts w:ascii="Centaur" w:hAnsi="Centaur"/>
-                <w:szCs w:val="18"/>
+              <w:pStyle w:val="Date"/>
+              <w:numPr>
+                <w:ilvl w:val="0"/>
+                <w:numId w:val="2"/>
+              </w:numPr>
+              <w:rPr>
+                <w:rFonts w:ascii="Centaur" w:hAnsi="Centaur"/>
+                <w:sz w:val="20"/>
+                <w:szCs w:val="20"/>
               </w:rPr>
             </w:pPr>
             <w:r>
               <w:rPr>
                 <w:rFonts w:ascii="Centaur" w:hAnsi="Centaur"/>
-                <w:szCs w:val="18"/>
-              </w:rPr>
-              <w:t>Plant nutrition, greenhouse maintenance, watering, harvesting, packaging produce, and market sales</w:t>
-            </w:r>
-            <w:r>
-              <w:rPr>
-                <w:rFonts w:ascii="Centaur" w:hAnsi="Centaur"/>
-                <w:szCs w:val="18"/>
-              </w:rPr>
-              <w:t xml:space="preserve"> </w:t>
+                <w:sz w:val="20"/>
+                <w:szCs w:val="20"/>
+              </w:rPr>
+              <w:t>NoSQL Database proficiency</w:t>
             </w:r>
           </w:p>
           <w:p>
             <w:pPr>
-              <w:rPr>
-                <w:rFonts w:ascii="Centaur" w:hAnsi="Centaur"/>
-                <w:bCs/>
-                <w:szCs w:val="18"/>
+              <w:pStyle w:val="Date"/>
+              <w:numPr>
+                <w:ilvl w:val="0"/>
+                <w:numId w:val="2"/>
+              </w:numPr>
+              <w:rPr>
+                <w:rFonts w:ascii="Centaur" w:hAnsi="Centaur"/>
+                <w:sz w:val="20"/>
+                <w:szCs w:val="20"/>
               </w:rPr>
             </w:pPr>
             <w:r>
               <w:rPr>
                 <w:rFonts w:ascii="Centaur" w:hAnsi="Centaur"/>
-                <w:b/>
-                <w:szCs w:val="18"/>
-              </w:rPr>
-              <w:t>Polos’ Palms</w:t>
-            </w:r>
-            <w:r>
-              <w:rPr>
-                <w:rFonts w:ascii="Centaur" w:hAnsi="Centaur"/>
-                <w:b/>
-                <w:szCs w:val="18"/>
-              </w:rPr>
-              <w:t xml:space="preserve"> </w:t>
+                <w:sz w:val="20"/>
+                <w:szCs w:val="20"/>
+              </w:rPr>
+              <w:t>Understanding of NoSQL scaling and performance principles</w:t>
             </w:r>
           </w:p>
           <w:p>
             <w:pPr>
-              <w:rPr>
-                <w:rFonts w:ascii="Centaur" w:hAnsi="Centaur"/>
-                <w:szCs w:val="18"/>
+              <w:pStyle w:val="Date"/>
+              <w:numPr>
+                <w:ilvl w:val="0"/>
+                <w:numId w:val="2"/>
+              </w:numPr>
+              <w:rPr>
+                <w:rFonts w:ascii="Centaur" w:hAnsi="Centaur"/>
+                <w:sz w:val="20"/>
+                <w:szCs w:val="20"/>
               </w:rPr>
             </w:pPr>
             <w:r>
               <w:rPr>
                 <w:rFonts w:ascii="Centaur" w:hAnsi="Centaur"/>
-                <w:szCs w:val="18"/>
-              </w:rPr>
-              <w:t xml:space="preserve">2015 </w:t>
-            </w:r>
-            <w:r>
-              <w:rPr>
-                <w:rFonts w:ascii="Centaur" w:hAnsi="Centaur"/>
-                <w:szCs w:val="18"/>
-              </w:rPr>
-              <w:t>–</w:t>
-            </w:r>
-            <w:r>
-              <w:rPr>
-                <w:rFonts w:ascii="Centaur" w:hAnsi="Centaur"/>
-                <w:szCs w:val="18"/>
-              </w:rPr>
-              <w:t xml:space="preserve"> 2016</w:t>
+                <w:sz w:val="20"/>
+                <w:szCs w:val="20"/>
+              </w:rPr>
+              <w:t>Experience with AWS CLI</w:t>
+            </w:r>
+            <w:r>
+              <w:rPr>
+                <w:rFonts w:ascii="Centaur" w:hAnsi="Centaur"/>
+                <w:sz w:val="20"/>
+                <w:szCs w:val="20"/>
+              </w:rPr>
+              <w:t xml:space="preserve"> and IAM permissions and security principles</w:t>
+            </w:r>
+            <w:r>
+              <w:rPr>
+                <w:rFonts w:ascii="Centaur" w:hAnsi="Centaur"/>
+                <w:sz w:val="20"/>
+                <w:szCs w:val="20"/>
+              </w:rPr>
+              <w:t xml:space="preserve"> </w:t>
             </w:r>
           </w:p>
           <w:p>
             <w:pPr>
-              <w:rPr>
-                <w:rFonts w:ascii="Centaur" w:hAnsi="Centaur"/>
-                <w:szCs w:val="18"/>
+              <w:pStyle w:val="Date"/>
+              <w:numPr>
+                <w:ilvl w:val="0"/>
+                <w:numId w:val="2"/>
+              </w:numPr>
+              <w:rPr>
+                <w:rFonts w:ascii="Centaur" w:hAnsi="Centaur"/>
+                <w:sz w:val="20"/>
+                <w:szCs w:val="20"/>
               </w:rPr>
             </w:pPr>
             <w:r>
               <w:rPr>
                 <w:rFonts w:ascii="Centaur" w:hAnsi="Centaur"/>
-                <w:szCs w:val="18"/>
-              </w:rPr>
-              <w:t>Plant nutrition, maintenance of machinery and tools, tree removal, and tree trimming</w:t>
-            </w:r>
-            <w:r>
-              <w:rPr>
-                <w:rFonts w:ascii="Centaur" w:hAnsi="Centaur"/>
-                <w:szCs w:val="18"/>
-              </w:rPr>
-              <w:t xml:space="preserve"> </w:t>
+                <w:sz w:val="20"/>
+                <w:szCs w:val="20"/>
+              </w:rPr>
+              <w:t>Currently experimenting with Python and JavaScript AWS SDKs</w:t>
             </w:r>
           </w:p>
           <w:p>
             <w:pPr>
-              <w:rPr>
-                <w:rFonts w:ascii="Centaur" w:hAnsi="Centaur"/>
-                <w:bCs/>
-                <w:szCs w:val="18"/>
+              <w:pStyle w:val="Date"/>
+              <w:numPr>
+                <w:ilvl w:val="0"/>
+                <w:numId w:val="2"/>
+              </w:numPr>
+              <w:rPr>
+                <w:rFonts w:ascii="Centaur" w:hAnsi="Centaur"/>
+                <w:sz w:val="20"/>
+                <w:szCs w:val="20"/>
               </w:rPr>
             </w:pPr>
             <w:r>
               <w:rPr>
                 <w:rFonts w:ascii="Centaur" w:hAnsi="Centaur"/>
-                <w:b/>
-                <w:szCs w:val="18"/>
-              </w:rPr>
-              <w:t xml:space="preserve">Lyft </w:t>
+                <w:sz w:val="20"/>
+                <w:szCs w:val="20"/>
+              </w:rPr>
+              <w:t>Configuring cloud environments for prototyping and testing</w:t>
             </w:r>
           </w:p>
           <w:p>
             <w:pPr>
-              <w:rPr>
-                <w:rFonts w:ascii="Centaur" w:hAnsi="Centaur"/>
-                <w:szCs w:val="18"/>
+              <w:pStyle w:val="Date"/>
+              <w:numPr>
+                <w:ilvl w:val="0"/>
+                <w:numId w:val="2"/>
+              </w:numPr>
+              <w:rPr>
+                <w:rFonts w:ascii="Centaur" w:hAnsi="Centaur"/>
+                <w:sz w:val="20"/>
+                <w:szCs w:val="20"/>
               </w:rPr>
             </w:pPr>
             <w:r>
               <w:rPr>
                 <w:rFonts w:ascii="Centaur" w:hAnsi="Centaur"/>
-                <w:szCs w:val="18"/>
-              </w:rPr>
-              <w:t>2016 - 2018</w:t>
+                <w:sz w:val="20"/>
+                <w:szCs w:val="20"/>
+              </w:rPr>
+              <w:t>Configuring software development environments for prototyping and testing</w:t>
             </w:r>
           </w:p>
           <w:p>
             <w:pPr>
-              <w:rPr>
-                <w:rFonts w:ascii="Centaur" w:hAnsi="Centaur"/>
-                <w:szCs w:val="18"/>
+              <w:pStyle w:val="Date"/>
+              <w:numPr>
+                <w:ilvl w:val="0"/>
+                <w:numId w:val="2"/>
+              </w:numPr>
+              <w:rPr>
+                <w:rFonts w:ascii="Centaur" w:hAnsi="Centaur"/>
+                <w:sz w:val="20"/>
+                <w:szCs w:val="20"/>
               </w:rPr>
             </w:pPr>
             <w:r>
               <w:rPr>
                 <w:rFonts w:ascii="Centaur" w:hAnsi="Centaur"/>
-                <w:szCs w:val="18"/>
-              </w:rPr>
-              <w:t>Ride share service driver, self-teaching programming</w:t>
-            </w:r>
-            <w:r>
-              <w:rPr>
-                <w:rFonts w:ascii="Centaur" w:hAnsi="Centaur"/>
-                <w:szCs w:val="18"/>
+                <w:sz w:val="20"/>
+                <w:szCs w:val="20"/>
+              </w:rPr>
+              <w:t>Knowledgeable in amazon EC2</w:t>
+            </w:r>
+            <w:r>
+              <w:rPr>
+                <w:rFonts w:ascii="Centaur" w:hAnsi="Centaur"/>
+                <w:sz w:val="20"/>
+                <w:szCs w:val="20"/>
+              </w:rPr>
+              <w:t xml:space="preserve"> and VPC setup, config and use</w:t>
+            </w:r>
+          </w:p>
+          <w:p>
+            <w:pPr>
+              <w:pStyle w:val="Date"/>
+              <w:numPr>
+                <w:ilvl w:val="0"/>
+                <w:numId w:val="2"/>
+              </w:numPr>
+              <w:rPr>
+                <w:rFonts w:ascii="Centaur" w:hAnsi="Centaur"/>
+                <w:sz w:val="20"/>
+                <w:szCs w:val="20"/>
+              </w:rPr>
+            </w:pPr>
+            <w:r>
+              <w:rPr>
+                <w:rFonts w:ascii="Centaur" w:hAnsi="Centaur"/>
+                <w:sz w:val="20"/>
+                <w:szCs w:val="20"/>
+              </w:rPr>
+              <w:t>Comfortable working from documentation for</w:t>
+            </w:r>
+            <w:r>
+              <w:rPr>
+                <w:rFonts w:ascii="Centaur" w:hAnsi="Centaur"/>
+                <w:sz w:val="20"/>
+                <w:szCs w:val="20"/>
               </w:rPr>
               <w:t xml:space="preserve"> </w:t>
             </w:r>
+            <w:r>
+              <w:rPr>
+                <w:rFonts w:ascii="Centaur" w:hAnsi="Centaur"/>
+                <w:sz w:val="20"/>
+                <w:szCs w:val="20"/>
+              </w:rPr>
+              <w:t>unfamiliar technologies</w:t>
+            </w:r>
           </w:p>
-          <w:sdt>
-            <w:sdtPr>
-              <w:rPr>
-                <w:rFonts w:ascii="Centaur" w:hAnsi="Centaur"/>
-              </w:rPr>
-              <w:id w:val="1669594239"/>
-              <w:placeholder>
-                <w:docPart w:val="16C66DD882854393942BA304FA2A2F68"/>
-              </w:placeholder>
-              <w:temporary/>
-              <w:showingPlcHdr/>
-              <w15:appearance w15:val="hidden"/>
-            </w:sdtPr>
-            <w:sdtEndPr/>
-            <w:sdtContent>
-              <w:p>
-                <w:pPr>
-                  <w:pStyle w:val="Heading2"/>
-                  <w:rPr>
-                    <w:rFonts w:ascii="Centaur" w:hAnsi="Centaur"/>
-                  </w:rPr>
-                </w:pPr>
+          <w:p>
+            <w:pPr>
+              <w:pStyle w:val="Date"/>
+              <w:numPr>
+                <w:ilvl w:val="0"/>
+                <w:numId w:val="2"/>
+              </w:numPr>
+              <w:rPr>
+                <w:rFonts w:ascii="Centaur" w:hAnsi="Centaur"/>
+              </w:rPr>
+            </w:pPr>
+            <w:r>
+              <w:rPr>
+                <w:rFonts w:ascii="Centaur" w:hAnsi="Centaur"/>
+                <w:sz w:val="20"/>
+                <w:szCs w:val="20"/>
+              </w:rPr>
+              <w:t>Experience with automating deployment of AWS services with Python Lambda and CloudFormation.</w:t>
+            </w:r>
+            <w:r>
+              <w:rPr>
+                <w:rFonts w:ascii="Centaur" w:hAnsi="Centaur"/>
+                <w:sz w:val="20"/>
+                <w:szCs w:val="20"/>
+              </w:rPr>
+              <w:br/>
+            </w:r>
+            <w:sdt>
+              <w:sdtPr>
+                <w:rPr>
+                  <w:rFonts w:ascii="Centaur" w:hAnsi="Centaur"/>
+                </w:rPr>
+                <w:id w:val="1669594239"/>
+                <w:placeholder>
+                  <w:docPart w:val="16C66DD882854393942BA304FA2A2F68"/>
+                </w:placeholder>
+                <w:temporary/>
+                <w:showingPlcHdr/>
+                <w15:appearance w15:val="hidden"/>
+              </w:sdtPr>
+              <w:sdtEndPr/>
+              <w:sdtContent>
                 <w:r>
                   <w:rPr>
                     <w:rStyle w:val="Heading2Char"/>
                     <w:rFonts w:ascii="Centaur" w:hAnsi="Centaur"/>
-                    <w:b/>
-                    <w:bCs/>
-                    <w:caps/>
                   </w:rPr>
                   <w:t>SKILLS</w:t>
                 </w:r>
-              </w:p>
-            </w:sdtContent>
-          </w:sdt>
+              </w:sdtContent>
+            </w:sdt>
+          </w:p>
           <w:p>
             <w:pPr>
               <w:rPr>
@@ -844,7 +999,6 @@
                 <w:color w:val="FFFFFF" w:themeColor="background1"/>
               </w:rPr>
             </w:pPr>
-            <w:bookmarkStart w:id="0" w:name="_GoBack"/>
             <w:r>
               <w:rPr>
                 <w:rFonts w:ascii="Centaur" w:hAnsi="Centaur"/>
@@ -853,20 +1007,56 @@
                 <w:lang w:eastAsia="en-US"/>
               </w:rPr>
               <w:drawing>
-                <wp:inline distT="0" distB="0" distL="0" distR="0" wp14:anchorId="7E3C42B3" wp14:editId="1BDA2991">
+                <wp:inline distT="0" distB="0" distL="0" distR="0" wp14:anchorId="7E3C42B3" wp14:editId="4A72C717">
                   <wp:extent cx="3657600" cy="1762125"/>
                   <wp:effectExtent l="0" t="0" r="0" b="0"/>
                   <wp:docPr id="12" name="Chart 12" descr="skills chart"/>
                   <wp:cNvGraphicFramePr/>
                   <a:graphic xmlns:a="http://schemas.openxmlformats.org/drawingml/2006/main">
                     <a:graphicData uri="http://schemas.openxmlformats.org/drawingml/2006/chart">
-                      <c:chart xmlns:c="http://schemas.openxmlformats.org/drawingml/2006/chart" xmlns:r="http://schemas.openxmlformats.org/officeDocument/2006/relationships" r:id="rId12"/>
+                      <c:chart xmlns:c="http://schemas.openxmlformats.org/drawingml/2006/chart" xmlns:r="http://schemas.openxmlformats.org/officeDocument/2006/relationships" r:id="rId13"/>
                     </a:graphicData>
                   </a:graphic>
                 </wp:inline>
               </w:drawing>
             </w:r>
-            <w:bookmarkEnd w:id="0"/>
+          </w:p>
+        </w:tc>
+      </w:tr>
+      <w:tr>
+        <w:tc>
+          <w:tcPr>
+            <w:tcW w:w="3600" w:type="dxa"/>
+          </w:tcPr>
+          <w:p>
+            <w:pPr>
+              <w:pStyle w:val="Heading3"/>
+            </w:pPr>
+          </w:p>
+        </w:tc>
+        <w:tc>
+          <w:tcPr>
+            <w:tcW w:w="720" w:type="dxa"/>
+          </w:tcPr>
+          <w:p>
+            <w:pPr>
+              <w:tabs>
+                <w:tab w:val="left" w:pos="990"/>
+              </w:tabs>
+            </w:pPr>
+          </w:p>
+        </w:tc>
+        <w:tc>
+          <w:tcPr>
+            <w:tcW w:w="6470" w:type="dxa"/>
+          </w:tcPr>
+          <w:p>
+            <w:pPr>
+              <w:pStyle w:val="Heading2"/>
+              <w:rPr>
+                <w:rFonts w:ascii="Centaur" w:hAnsi="Centaur"/>
+              </w:rPr>
+            </w:pPr>
           </w:p>
         </w:tc>
       </w:tr>
@@ -879,7 +1069,7 @@
       </w:pPr>
     </w:p>
     <w:sectPr>
-      <w:headerReference w:type="default" r:id="rId13"/>
+      <w:headerReference w:type="default" r:id="rId14"/>
       <w:pgSz w:w="12240" w:h="15840"/>
       <w:pgMar w:top="720" w:right="720" w:bottom="720" w:left="720" w:header="720" w:footer="720" w:gutter="0"/>
       <w:cols w:space="720"/>
@@ -999,6 +1189,243 @@
     </w:r>
   </w:p>
 </w:hdr>
+</file>
+
+<file path=word/numbering.xml><?xml version="1.0" encoding="utf-8"?>
+<w:numbering xmlns:wpc="http://schemas.microsoft.com/office/word/2010/wordprocessingCanvas" xmlns:cx="http://schemas.microsoft.com/office/drawing/2014/chartex" xmlns:cx1="http://schemas.microsoft.com/office/drawing/2015/9/8/chartex" xmlns:cx2="http://schemas.microsoft.com/office/drawing/2015/10/21/chartex" xmlns:cx3="http://schemas.microsoft.com/office/drawing/2016/5/9/chartex" xmlns:cx4="http://schemas.microsoft.com/office/drawing/2016/5/10/chartex" xmlns:cx5="http://schemas.microsoft.com/office/drawing/2016/5/11/chartex" xmlns:cx6="http://schemas.microsoft.com/office/drawing/2016/5/12/chartex" xmlns:cx7="http://schemas.microsoft.com/office/drawing/2016/5/13/chartex" xmlns:cx8="http://schemas.microsoft.com/office/drawing/2016/5/14/chartex" xmlns:mc="http://schemas.openxmlformats.org/markup-compatibility/2006" xmlns:aink="http://schemas.microsoft.com/office/drawing/2016/ink" xmlns:am3d="http://schemas.microsoft.com/office/drawing/2017/model3d" xmlns:o="urn:schemas-microsoft-com:office:office" xmlns:r="http://schemas.openxmlformats.org/officeDocument/2006/relationships" xmlns:m="http://schemas.openxmlformats.org/officeDocument/2006/math" xmlns:v="urn:schemas-microsoft-com:vml" xmlns:wp14="http://schemas.microsoft.com/office/word/2010/wordprocessingDrawing" xmlns:wp="http://schemas.openxmlformats.org/drawingml/2006/wordprocessingDrawing" xmlns:w10="urn:schemas-microsoft-com:office:word" xmlns:w="http://schemas.openxmlformats.org/wordprocessingml/2006/main" xmlns:w14="http://schemas.microsoft.com/office/word/2010/wordml" xmlns:w15="http://schemas.microsoft.com/office/word/2012/wordml" xmlns:w16cid="http://schemas.microsoft.com/office/word/2016/wordml/cid" xmlns:w16se="http://schemas.microsoft.com/office/word/2015/wordml/symex" xmlns:wpg="http://schemas.microsoft.com/office/word/2010/wordprocessingGroup" xmlns:wpi="http://schemas.microsoft.com/office/word/2010/wordprocessingInk" xmlns:wne="http://schemas.microsoft.com/office/word/2006/wordml" xmlns:wps="http://schemas.microsoft.com/office/word/2010/wordprocessingShape" mc:Ignorable="w14 w15 w16se w16cid wp14">
+  <w:abstractNum w:abstractNumId="0" w15:restartNumberingAfterBreak="0">
+    <w:nsid w:val="2B9811EA"/>
+    <w:multiLevelType w:val="hybridMultilevel"/>
+    <w:tmpl w:val="F1ACFA20"/>
+    <w:lvl w:ilvl="0" w:tplc="04090001">
+      <w:start w:val="1"/>
+      <w:numFmt w:val="bullet"/>
+      <w:lvlText w:val=""/>
+      <w:lvlJc w:val="left"/>
+      <w:pPr>
+        <w:ind w:left="720" w:hanging="360"/>
+      </w:pPr>
+      <w:rPr>
+        <w:rFonts w:ascii="Symbol" w:hAnsi="Symbol" w:hint="default"/>
+      </w:rPr>
+    </w:lvl>
+    <w:lvl w:ilvl="1" w:tplc="04090003" w:tentative="1">
+      <w:start w:val="1"/>
+      <w:numFmt w:val="bullet"/>
+      <w:lvlText w:val="o"/>
+      <w:lvlJc w:val="left"/>
+      <w:pPr>
+        <w:ind w:left="1440" w:hanging="360"/>
+      </w:pPr>
+      <w:rPr>
+        <w:rFonts w:ascii="Courier New" w:hAnsi="Courier New" w:cs="Courier New" w:hint="default"/>
+      </w:rPr>
+    </w:lvl>
+    <w:lvl w:ilvl="2" w:tplc="04090005" w:tentative="1">
+      <w:start w:val="1"/>
+      <w:numFmt w:val="bullet"/>
+      <w:lvlText w:val=""/>
+      <w:lvlJc w:val="left"/>
+      <w:pPr>
+        <w:ind w:left="2160" w:hanging="360"/>
+      </w:pPr>
+      <w:rPr>
+        <w:rFonts w:ascii="Wingdings" w:hAnsi="Wingdings" w:hint="default"/>
+      </w:rPr>
+    </w:lvl>
+    <w:lvl w:ilvl="3" w:tplc="04090001" w:tentative="1">
+      <w:start w:val="1"/>
+      <w:numFmt w:val="bullet"/>
+      <w:lvlText w:val=""/>
+      <w:lvlJc w:val="left"/>
+      <w:pPr>
+        <w:ind w:left="2880" w:hanging="360"/>
+      </w:pPr>
+      <w:rPr>
+        <w:rFonts w:ascii="Symbol" w:hAnsi="Symbol" w:hint="default"/>
+      </w:rPr>
+    </w:lvl>
+    <w:lvl w:ilvl="4" w:tplc="04090003" w:tentative="1">
+      <w:start w:val="1"/>
+      <w:numFmt w:val="bullet"/>
+      <w:lvlText w:val="o"/>
+      <w:lvlJc w:val="left"/>
+      <w:pPr>
+        <w:ind w:left="3600" w:hanging="360"/>
+      </w:pPr>
+      <w:rPr>
+        <w:rFonts w:ascii="Courier New" w:hAnsi="Courier New" w:cs="Courier New" w:hint="default"/>
+      </w:rPr>
+    </w:lvl>
+    <w:lvl w:ilvl="5" w:tplc="04090005" w:tentative="1">
+      <w:start w:val="1"/>
+      <w:numFmt w:val="bullet"/>
+      <w:lvlText w:val=""/>
+      <w:lvlJc w:val="left"/>
+      <w:pPr>
+        <w:ind w:left="4320" w:hanging="360"/>
+      </w:pPr>
+      <w:rPr>
+        <w:rFonts w:ascii="Wingdings" w:hAnsi="Wingdings" w:hint="default"/>
+      </w:rPr>
+    </w:lvl>
+    <w:lvl w:ilvl="6" w:tplc="04090001" w:tentative="1">
+      <w:start w:val="1"/>
+      <w:numFmt w:val="bullet"/>
+      <w:lvlText w:val=""/>
+      <w:lvlJc w:val="left"/>
+      <w:pPr>
+        <w:ind w:left="5040" w:hanging="360"/>
+      </w:pPr>
+      <w:rPr>
+        <w:rFonts w:ascii="Symbol" w:hAnsi="Symbol" w:hint="default"/>
+      </w:rPr>
+    </w:lvl>
+    <w:lvl w:ilvl="7" w:tplc="04090003" w:tentative="1">
+      <w:start w:val="1"/>
+      <w:numFmt w:val="bullet"/>
+      <w:lvlText w:val="o"/>
+      <w:lvlJc w:val="left"/>
+      <w:pPr>
+        <w:ind w:left="5760" w:hanging="360"/>
+      </w:pPr>
+      <w:rPr>
+        <w:rFonts w:ascii="Courier New" w:hAnsi="Courier New" w:cs="Courier New" w:hint="default"/>
+      </w:rPr>
+    </w:lvl>
+    <w:lvl w:ilvl="8" w:tplc="04090005" w:tentative="1">
+      <w:start w:val="1"/>
+      <w:numFmt w:val="bullet"/>
+      <w:lvlText w:val=""/>
+      <w:lvlJc w:val="left"/>
+      <w:pPr>
+        <w:ind w:left="6480" w:hanging="360"/>
+      </w:pPr>
+      <w:rPr>
+        <w:rFonts w:ascii="Wingdings" w:hAnsi="Wingdings" w:hint="default"/>
+      </w:rPr>
+    </w:lvl>
+  </w:abstractNum>
+  <w:abstractNum w:abstractNumId="1" w15:restartNumberingAfterBreak="0">
+    <w:nsid w:val="7E0F5C32"/>
+    <w:multiLevelType w:val="hybridMultilevel"/>
+    <w:tmpl w:val="60E83146"/>
+    <w:lvl w:ilvl="0" w:tplc="04090001">
+      <w:start w:val="1"/>
+      <w:numFmt w:val="bullet"/>
+      <w:lvlText w:val=""/>
+      <w:lvlJc w:val="left"/>
+      <w:pPr>
+        <w:ind w:left="720" w:hanging="360"/>
+      </w:pPr>
+      <w:rPr>
+        <w:rFonts w:ascii="Symbol" w:hAnsi="Symbol" w:hint="default"/>
+      </w:rPr>
+    </w:lvl>
+    <w:lvl w:ilvl="1" w:tplc="04090003" w:tentative="1">
+      <w:start w:val="1"/>
+      <w:numFmt w:val="bullet"/>
+      <w:lvlText w:val="o"/>
+      <w:lvlJc w:val="left"/>
+      <w:pPr>
+        <w:ind w:left="1440" w:hanging="360"/>
+      </w:pPr>
+      <w:rPr>
+        <w:rFonts w:ascii="Courier New" w:hAnsi="Courier New" w:cs="Courier New" w:hint="default"/>
+      </w:rPr>
+    </w:lvl>
+    <w:lvl w:ilvl="2" w:tplc="04090005" w:tentative="1">
+      <w:start w:val="1"/>
+      <w:numFmt w:val="bullet"/>
+      <w:lvlText w:val=""/>
+      <w:lvlJc w:val="left"/>
+      <w:pPr>
+        <w:ind w:left="2160" w:hanging="360"/>
+      </w:pPr>
+      <w:rPr>
+        <w:rFonts w:ascii="Wingdings" w:hAnsi="Wingdings" w:hint="default"/>
+      </w:rPr>
+    </w:lvl>
+    <w:lvl w:ilvl="3" w:tplc="04090001" w:tentative="1">
+      <w:start w:val="1"/>
+      <w:numFmt w:val="bullet"/>
+      <w:lvlText w:val=""/>
+      <w:lvlJc w:val="left"/>
+      <w:pPr>
+        <w:ind w:left="2880" w:hanging="360"/>
+      </w:pPr>
+      <w:rPr>
+        <w:rFonts w:ascii="Symbol" w:hAnsi="Symbol" w:hint="default"/>
+      </w:rPr>
+    </w:lvl>
+    <w:lvl w:ilvl="4" w:tplc="04090003" w:tentative="1">
+      <w:start w:val="1"/>
+      <w:numFmt w:val="bullet"/>
+      <w:lvlText w:val="o"/>
+      <w:lvlJc w:val="left"/>
+      <w:pPr>
+        <w:ind w:left="3600" w:hanging="360"/>
+      </w:pPr>
+      <w:rPr>
+        <w:rFonts w:ascii="Courier New" w:hAnsi="Courier New" w:cs="Courier New" w:hint="default"/>
+      </w:rPr>
+    </w:lvl>
+    <w:lvl w:ilvl="5" w:tplc="04090005" w:tentative="1">
+      <w:start w:val="1"/>
+      <w:numFmt w:val="bullet"/>
+      <w:lvlText w:val=""/>
+      <w:lvlJc w:val="left"/>
+      <w:pPr>
+        <w:ind w:left="4320" w:hanging="360"/>
+      </w:pPr>
+      <w:rPr>
+        <w:rFonts w:ascii="Wingdings" w:hAnsi="Wingdings" w:hint="default"/>
+      </w:rPr>
+    </w:lvl>
+    <w:lvl w:ilvl="6" w:tplc="04090001" w:tentative="1">
+      <w:start w:val="1"/>
+      <w:numFmt w:val="bullet"/>
+      <w:lvlText w:val=""/>
+      <w:lvlJc w:val="left"/>
+      <w:pPr>
+        <w:ind w:left="5040" w:hanging="360"/>
+      </w:pPr>
+      <w:rPr>
+        <w:rFonts w:ascii="Symbol" w:hAnsi="Symbol" w:hint="default"/>
+      </w:rPr>
+    </w:lvl>
+    <w:lvl w:ilvl="7" w:tplc="04090003" w:tentative="1">
+      <w:start w:val="1"/>
+      <w:numFmt w:val="bullet"/>
+      <w:lvlText w:val="o"/>
+      <w:lvlJc w:val="left"/>
+      <w:pPr>
+        <w:ind w:left="5760" w:hanging="360"/>
+      </w:pPr>
+      <w:rPr>
+        <w:rFonts w:ascii="Courier New" w:hAnsi="Courier New" w:cs="Courier New" w:hint="default"/>
+      </w:rPr>
+    </w:lvl>
+    <w:lvl w:ilvl="8" w:tplc="04090005" w:tentative="1">
+      <w:start w:val="1"/>
+      <w:numFmt w:val="bullet"/>
+      <w:lvlText w:val=""/>
+      <w:lvlJc w:val="left"/>
+      <w:pPr>
+        <w:ind w:left="6480" w:hanging="360"/>
+      </w:pPr>
+      <w:rPr>
+        <w:rFonts w:ascii="Wingdings" w:hAnsi="Wingdings" w:hint="default"/>
+      </w:rPr>
+    </w:lvl>
+  </w:abstractNum>
+  <w:num w:numId="1">
+    <w:abstractNumId w:val="0"/>
+  </w:num>
+  <w:num w:numId="2">
+    <w:abstractNumId w:val="1"/>
+  </w:num>
+</w:numbering>
 </file>
 
 <file path=word/styles.xml><?xml version="1.0" encoding="utf-8"?>
@@ -1882,14 +2309,11 @@
               <c:f>Sheet1!$A$2:$A$14</c:f>
               <c:strCache>
                 <c:ptCount val="12"/>
-                <c:pt idx="0">
-                  <c:v>Angular</c:v>
-                </c:pt>
                 <c:pt idx="1">
-                  <c:v>TypeScript</c:v>
+                  <c:v>Automation/Scripting</c:v>
                 </c:pt>
                 <c:pt idx="2">
-                  <c:v>MongoDB</c:v>
+                  <c:v>DynamoDB</c:v>
                 </c:pt>
                 <c:pt idx="3">
                   <c:v>Express</c:v>
@@ -1907,7 +2331,7 @@
                   <c:v>Git Bash</c:v>
                 </c:pt>
                 <c:pt idx="8">
-                  <c:v>Heroku</c:v>
+                  <c:v>NoSql Databases</c:v>
                 </c:pt>
                 <c:pt idx="9">
                   <c:v>HTML</c:v>
@@ -1916,7 +2340,7 @@
                   <c:v>CSS</c:v>
                 </c:pt>
                 <c:pt idx="11">
-                  <c:v>Nexmo</c:v>
+                  <c:v>Python</c:v>
                 </c:pt>
               </c:strCache>
             </c:strRef>
@@ -1927,11 +2351,8 @@
               <c:numCache>
                 <c:formatCode>General</c:formatCode>
                 <c:ptCount val="13"/>
-                <c:pt idx="0">
-                  <c:v>0.6</c:v>
-                </c:pt>
                 <c:pt idx="1">
-                  <c:v>0.6</c:v>
+                  <c:v>1</c:v>
                 </c:pt>
                 <c:pt idx="2">
                   <c:v>1</c:v>
@@ -1946,13 +2367,13 @@
                   <c:v>1</c:v>
                 </c:pt>
                 <c:pt idx="6">
-                  <c:v>0.7</c:v>
+                  <c:v>1</c:v>
                 </c:pt>
                 <c:pt idx="7">
-                  <c:v>0.7</c:v>
+                  <c:v>1</c:v>
                 </c:pt>
                 <c:pt idx="8">
-                  <c:v>0.7</c:v>
+                  <c:v>1</c:v>
                 </c:pt>
                 <c:pt idx="9">
                   <c:v>1</c:v>
@@ -2842,32 +3263,6 @@
     </w:docPart>
     <w:docPart>
       <w:docPartPr>
-        <w:name w:val="3BC37C38E1074705B6AB31942C9DB1F6"/>
-        <w:category>
-          <w:name w:val="General"/>
-          <w:gallery w:val="placeholder"/>
-        </w:category>
-        <w:types>
-          <w:type w:val="bbPlcHdr"/>
-        </w:types>
-        <w:behaviors>
-          <w:behavior w:val="content"/>
-        </w:behaviors>
-        <w:guid w:val="{CADBD44B-A0F9-4247-AF39-EDE8404DA53B}"/>
-      </w:docPartPr>
-      <w:docPartBody>
-        <w:p>
-          <w:pPr>
-            <w:pStyle w:val="3BC37C38E1074705B6AB31942C9DB1F6"/>
-          </w:pPr>
-          <w:r>
-            <w:t>WORK EXPERIENCE</w:t>
-          </w:r>
-        </w:p>
-      </w:docPartBody>
-    </w:docPart>
-    <w:docPart>
-      <w:docPartPr>
         <w:name w:val="16C66DD882854393942BA304FA2A2F68"/>
         <w:category>
           <w:name w:val="General"/>
@@ -2901,6 +3296,34 @@
 
 <file path=word/glossary/fontTable.xml><?xml version="1.0" encoding="utf-8"?>
 <w:fonts xmlns:mc="http://schemas.openxmlformats.org/markup-compatibility/2006" xmlns:r="http://schemas.openxmlformats.org/officeDocument/2006/relationships" xmlns:w="http://schemas.openxmlformats.org/wordprocessingml/2006/main" xmlns:w14="http://schemas.microsoft.com/office/word/2010/wordml" xmlns:w15="http://schemas.microsoft.com/office/word/2012/wordml" xmlns:w16cid="http://schemas.microsoft.com/office/word/2016/wordml/cid" xmlns:w16se="http://schemas.microsoft.com/office/word/2015/wordml/symex" mc:Ignorable="w14 w15 w16se w16cid">
+  <w:font w:name="Symbol">
+    <w:panose1 w:val="05050102010706020507"/>
+    <w:charset w:val="02"/>
+    <w:family w:val="roman"/>
+    <w:pitch w:val="variable"/>
+    <w:sig w:usb0="00000000" w:usb1="10000000" w:usb2="00000000" w:usb3="00000000" w:csb0="80000000" w:csb1="00000000"/>
+  </w:font>
+  <w:font w:name="Times New Roman">
+    <w:panose1 w:val="02020603050405020304"/>
+    <w:charset w:val="00"/>
+    <w:family w:val="roman"/>
+    <w:pitch w:val="variable"/>
+    <w:sig w:usb0="E0002EFF" w:usb1="C000785B" w:usb2="00000009" w:usb3="00000000" w:csb0="000001FF" w:csb1="00000000"/>
+  </w:font>
+  <w:font w:name="Courier New">
+    <w:panose1 w:val="02070309020205020404"/>
+    <w:charset w:val="00"/>
+    <w:family w:val="modern"/>
+    <w:pitch w:val="fixed"/>
+    <w:sig w:usb0="E0002EFF" w:usb1="C0007843" w:usb2="00000009" w:usb3="00000000" w:csb0="000001FF" w:csb1="00000000"/>
+  </w:font>
+  <w:font w:name="Wingdings">
+    <w:panose1 w:val="05000000000000000000"/>
+    <w:charset w:val="02"/>
+    <w:family w:val="auto"/>
+    <w:pitch w:val="variable"/>
+    <w:sig w:usb0="00000000" w:usb1="10000000" w:usb2="00000000" w:usb3="00000000" w:csb0="80000000" w:csb1="00000000"/>
+  </w:font>
   <w:font w:name="Century Gothic">
     <w:altName w:val="Century Gothic"/>
     <w:charset w:val="00"/>
@@ -2913,13 +3336,6 @@
     <w:family w:val="swiss"/>
     <w:pitch w:val="variable"/>
     <w:sig w:usb0="E00002FF" w:usb1="6AC7FFFF" w:usb2="08000012" w:usb3="00000000" w:csb0="0002009F" w:csb1="00000000"/>
-  </w:font>
-  <w:font w:name="Times New Roman">
-    <w:panose1 w:val="02020603050405020304"/>
-    <w:charset w:val="00"/>
-    <w:family w:val="roman"/>
-    <w:pitch w:val="variable"/>
-    <w:sig w:usb0="E0002EFF" w:usb1="C000785B" w:usb2="00000009" w:usb3="00000000" w:csb0="000001FF" w:csb1="00000000"/>
   </w:font>
   <w:font w:name="Centaur">
     <w:charset w:val="00"/>
@@ -2974,14 +3390,19 @@
   </w:compat>
   <w:rsids>
     <w:rsidRoot w:val="006D0297"/>
+    <w:rsid w:val="00344E96"/>
     <w:rsid w:val="005332E3"/>
+    <w:rsid w:val="00564177"/>
     <w:rsid w:val="006D0297"/>
     <w:rsid w:val="00752DDB"/>
     <w:rsid w:val="008B25F4"/>
+    <w:rsid w:val="009112FD"/>
     <w:rsid w:val="00985792"/>
     <w:rsid w:val="00A3547F"/>
+    <w:rsid w:val="00BE0D2B"/>
     <w:rsid w:val="00CB34C7"/>
     <w:rsid w:val="00CD24F2"/>
+    <w:rsid w:val="00D11EE6"/>
     <w:rsid w:val="00F97B4D"/>
   </w:rsids>
   <m:mathPr>
@@ -3887,24 +4308,6 @@
 </file>
 
 <file path=customXml/item1.xml><?xml version="1.0" encoding="utf-8"?>
-<?mso-contentType ?>
-<FormTemplates xmlns="http://schemas.microsoft.com/sharepoint/v3/contenttype/forms">
-  <Display>DocumentLibraryForm</Display>
-  <Edit>DocumentLibraryForm</Edit>
-  <New>DocumentLibraryForm</New>
-</FormTemplates>
-</file>
-
-<file path=customXml/item2.xml><?xml version="1.0" encoding="utf-8"?>
-<p:properties xmlns:p="http://schemas.microsoft.com/office/2006/metadata/properties" xmlns:xsi="http://www.w3.org/2001/XMLSchema-instance" xmlns:pc="http://schemas.microsoft.com/office/infopath/2007/PartnerControls">
-  <documentManagement>
-    <_ip_UnifiedCompliancePolicyUIAction xmlns="http://schemas.microsoft.com/sharepoint/v3" xsi:nil="true"/>
-    <_ip_UnifiedCompliancePolicyProperties xmlns="http://schemas.microsoft.com/sharepoint/v3" xsi:nil="true"/>
-  </documentManagement>
-</p:properties>
-</file>
-
-<file path=customXml/item3.xml><?xml version="1.0" encoding="utf-8"?>
 <ct:contentTypeSchema xmlns:ct="http://schemas.microsoft.com/office/2006/metadata/contentType" xmlns:ma="http://schemas.microsoft.com/office/2006/metadata/properties/metaAttributes" ct:_="" ma:_="" ma:contentTypeName="Document" ma:contentTypeID="0x010100DEEA25CC0A0AC24199CDC46C25B8B0BC" ma:contentTypeVersion="10" ma:contentTypeDescription="Create a new document." ma:contentTypeScope="" ma:versionID="e3b47856d4cf355c0dacb39e1084d14f">
   <xsd:schema xmlns:xsd="http://www.w3.org/2001/XMLSchema" xmlns:xs="http://www.w3.org/2001/XMLSchema" xmlns:p="http://schemas.microsoft.com/office/2006/metadata/properties" xmlns:ns1="http://schemas.microsoft.com/sharepoint/v3" xmlns:ns2="6dc4bcd6-49db-4c07-9060-8acfc67cef9f" xmlns:ns3="fb0879af-3eba-417a-a55a-ffe6dcd6ca77" targetNamespace="http://schemas.microsoft.com/office/2006/metadata/properties" ma:root="true" ma:fieldsID="a845a615265fdb1f7b12cc65ac20ecbd" ns1:_="" ns2:_="" ns3:_="">
     <xsd:import namespace="http://schemas.microsoft.com/sharepoint/v3"/>
@@ -4112,25 +4515,29 @@
 </ct:contentTypeSchema>
 </file>
 
-<file path=customXml/itemProps1.xml><?xml version="1.0" encoding="utf-8"?>
-<ds:datastoreItem xmlns:ds="http://schemas.openxmlformats.org/officeDocument/2006/customXml" ds:itemID="{1F203D5F-FF77-45BF-9727-5429B6F41A7D}">
-  <ds:schemaRefs>
-    <ds:schemaRef ds:uri="http://schemas.microsoft.com/sharepoint/v3/contenttype/forms"/>
-  </ds:schemaRefs>
-</ds:datastoreItem>
+<file path=customXml/item2.xml><?xml version="1.0" encoding="utf-8"?>
+<p:properties xmlns:p="http://schemas.microsoft.com/office/2006/metadata/properties" xmlns:xsi="http://www.w3.org/2001/XMLSchema-instance" xmlns:pc="http://schemas.microsoft.com/office/infopath/2007/PartnerControls">
+  <documentManagement>
+    <_ip_UnifiedCompliancePolicyUIAction xmlns="http://schemas.microsoft.com/sharepoint/v3" xsi:nil="true"/>
+    <_ip_UnifiedCompliancePolicyProperties xmlns="http://schemas.microsoft.com/sharepoint/v3" xsi:nil="true"/>
+  </documentManagement>
+</p:properties>
 </file>
 
-<file path=customXml/itemProps2.xml><?xml version="1.0" encoding="utf-8"?>
-<ds:datastoreItem xmlns:ds="http://schemas.openxmlformats.org/officeDocument/2006/customXml" ds:itemID="{0EAD815F-B2F8-422F-9315-93019FF4975D}">
-  <ds:schemaRefs>
-    <ds:schemaRef ds:uri="http://schemas.microsoft.com/office/2006/metadata/properties"/>
-    <ds:schemaRef ds:uri="http://schemas.microsoft.com/office/infopath/2007/PartnerControls"/>
-    <ds:schemaRef ds:uri="http://schemas.microsoft.com/sharepoint/v3"/>
-  </ds:schemaRefs>
-</ds:datastoreItem>
+<file path=customXml/item3.xml><?xml version="1.0" encoding="utf-8"?>
+<?mso-contentType ?>
+<FormTemplates xmlns="http://schemas.microsoft.com/sharepoint/v3/contenttype/forms">
+  <Display>DocumentLibraryForm</Display>
+  <Edit>DocumentLibraryForm</Edit>
+  <New>DocumentLibraryForm</New>
+</FormTemplates>
 </file>
 
-<file path=customXml/itemProps3.xml><?xml version="1.0" encoding="utf-8"?>
+<file path=customXml/item4.xml><?xml version="1.0" encoding="utf-8"?>
+<b:Sources xmlns:b="http://schemas.openxmlformats.org/officeDocument/2006/bibliography" xmlns="http://schemas.openxmlformats.org/officeDocument/2006/bibliography" SelectedStyle="\APASixthEditionOfficeOnline.xsl" StyleName="APA" Version="6"/>
+</file>
+
+<file path=customXml/itemProps1.xml><?xml version="1.0" encoding="utf-8"?>
 <ds:datastoreItem xmlns:ds="http://schemas.openxmlformats.org/officeDocument/2006/customXml" ds:itemID="{BC06993A-BF58-4B83-9D02-A22431F3C3C1}">
   <ds:schemaRefs>
     <ds:schemaRef ds:uri="http://schemas.microsoft.com/office/2006/metadata/contentType"/>
@@ -4148,4 +4555,30 @@
     <ds:schemaRef ds:uri="http://schemas.microsoft.com/internal/obd"/>
   </ds:schemaRefs>
 </ds:datastoreItem>
+</file>
+
+<file path=customXml/itemProps2.xml><?xml version="1.0" encoding="utf-8"?>
+<ds:datastoreItem xmlns:ds="http://schemas.openxmlformats.org/officeDocument/2006/customXml" ds:itemID="{0EAD815F-B2F8-422F-9315-93019FF4975D}">
+  <ds:schemaRefs>
+    <ds:schemaRef ds:uri="http://schemas.microsoft.com/office/2006/metadata/properties"/>
+    <ds:schemaRef ds:uri="http://schemas.microsoft.com/office/infopath/2007/PartnerControls"/>
+    <ds:schemaRef ds:uri="http://schemas.microsoft.com/sharepoint/v3"/>
+  </ds:schemaRefs>
+</ds:datastoreItem>
+</file>
+
+<file path=customXml/itemProps3.xml><?xml version="1.0" encoding="utf-8"?>
+<ds:datastoreItem xmlns:ds="http://schemas.openxmlformats.org/officeDocument/2006/customXml" ds:itemID="{1F203D5F-FF77-45BF-9727-5429B6F41A7D}">
+  <ds:schemaRefs>
+    <ds:schemaRef ds:uri="http://schemas.microsoft.com/sharepoint/v3/contenttype/forms"/>
+  </ds:schemaRefs>
+</ds:datastoreItem>
+</file>
+
+<file path=customXml/itemProps4.xml><?xml version="1.0" encoding="utf-8"?>
+<ds:datastoreItem xmlns:ds="http://schemas.openxmlformats.org/officeDocument/2006/customXml" ds:itemID="{0FE97FB6-51AD-4672-A342-87AED0F1FEB0}">
+  <ds:schemaRefs>
+    <ds:schemaRef ds:uri="http://schemas.openxmlformats.org/officeDocument/2006/bibliography"/>
+  </ds:schemaRefs>
+</ds:datastoreItem>
 </file>
</xml_diff>